<commit_message>
Adding more detail to the report.
</commit_message>
<xml_diff>
--- a/Data_Analysis_Project_1/Data Analysis Report.docx
+++ b/Data_Analysis_Project_1/Data Analysis Report.docx
@@ -140,25 +140,7 @@
           <w:sz w:val="20"/>
           <w:szCs w:val="20"/>
         </w:rPr>
-        <w:t xml:space="preserve">se are candidates that are best suited for identity and credit card theft, and their data will either be used internally by Data </w:t>
-      </w:r>
-      <w:proofErr w:type="gramStart"/>
-      <w:r>
-        <w:rPr>
-          <w:rFonts w:ascii="Calibri" w:hAnsi="Calibri" w:cs="Calibri"/>
-          <w:sz w:val="20"/>
-          <w:szCs w:val="20"/>
-        </w:rPr>
-        <w:t>Hackers Inc., or</w:t>
-      </w:r>
-      <w:proofErr w:type="gramEnd"/>
-      <w:r>
-        <w:rPr>
-          <w:rFonts w:ascii="Calibri" w:hAnsi="Calibri" w:cs="Calibri"/>
-          <w:sz w:val="20"/>
-          <w:szCs w:val="20"/>
-        </w:rPr>
-        <w:t xml:space="preserve"> sold to external </w:t>
+        <w:t xml:space="preserve">se are candidates that are best suited for identity and credit card theft, and their data will either be used internally by Data Hackers Inc., or sold to external </w:t>
       </w:r>
       <w:r>
         <w:rPr>
@@ -266,9 +248,464 @@
           <w:szCs w:val="20"/>
         </w:rPr>
       </w:pPr>
+      <w:r>
+        <w:rPr>
+          <w:rFonts w:ascii="Calibri" w:hAnsi="Calibri" w:cs="Calibri"/>
+          <w:sz w:val="20"/>
+          <w:szCs w:val="20"/>
+        </w:rPr>
+        <w:t>Likelihood of existing credit</w:t>
+      </w:r>
+      <w:r>
+        <w:rPr>
+          <w:rFonts w:ascii="Calibri" w:hAnsi="Calibri" w:cs="Calibri"/>
+          <w:sz w:val="20"/>
+          <w:szCs w:val="20"/>
+        </w:rPr>
+        <w:t xml:space="preserve"> or identity fraud.</w:t>
+      </w:r>
     </w:p>
     <w:p>
       <w:pPr>
+        <w:pStyle w:val="ListParagraph"/>
+        <w:numPr>
+          <w:ilvl w:val="1"/>
+          <w:numId w:val="4"/>
+        </w:numPr>
+        <w:rPr>
+          <w:rFonts w:ascii="Calibri" w:hAnsi="Calibri" w:cs="Calibri"/>
+          <w:sz w:val="20"/>
+          <w:szCs w:val="20"/>
+        </w:rPr>
+      </w:pPr>
+      <w:r>
+        <w:rPr>
+          <w:rFonts w:ascii="Calibri" w:hAnsi="Calibri" w:cs="Calibri"/>
+          <w:sz w:val="20"/>
+          <w:szCs w:val="20"/>
+        </w:rPr>
+        <w:t xml:space="preserve">This was determined through a </w:t>
+      </w:r>
+      <w:r>
+        <w:rPr>
+          <w:rFonts w:ascii="Calibri" w:hAnsi="Calibri" w:cs="Calibri"/>
+          <w:sz w:val="20"/>
+          <w:szCs w:val="20"/>
+        </w:rPr>
+        <w:t xml:space="preserve">complex analysis of social security </w:t>
+      </w:r>
+      <w:r>
+        <w:rPr>
+          <w:rFonts w:ascii="Calibri" w:hAnsi="Calibri" w:cs="Calibri"/>
+          <w:sz w:val="20"/>
+          <w:szCs w:val="20"/>
+        </w:rPr>
+        <w:t>numbers in the data set. See the Analysis section for more information.</w:t>
+      </w:r>
+    </w:p>
+    <w:p>
+      <w:pPr>
+        <w:pStyle w:val="ListParagraph"/>
+        <w:numPr>
+          <w:ilvl w:val="0"/>
+          <w:numId w:val="4"/>
+        </w:numPr>
+        <w:rPr>
+          <w:rFonts w:ascii="Calibri" w:hAnsi="Calibri" w:cs="Calibri"/>
+          <w:sz w:val="20"/>
+          <w:szCs w:val="20"/>
+        </w:rPr>
+      </w:pPr>
+      <w:r>
+        <w:rPr>
+          <w:rFonts w:ascii="Calibri" w:hAnsi="Calibri" w:cs="Calibri"/>
+          <w:sz w:val="20"/>
+          <w:szCs w:val="20"/>
+        </w:rPr>
+        <w:t>Spend</w:t>
+      </w:r>
+      <w:r>
+        <w:rPr>
+          <w:rFonts w:ascii="Calibri" w:hAnsi="Calibri" w:cs="Calibri"/>
+          <w:sz w:val="20"/>
+          <w:szCs w:val="20"/>
+        </w:rPr>
+        <w:t>-</w:t>
+      </w:r>
+      <w:r>
+        <w:rPr>
+          <w:rFonts w:ascii="Calibri" w:hAnsi="Calibri" w:cs="Calibri"/>
+          <w:sz w:val="20"/>
+          <w:szCs w:val="20"/>
+        </w:rPr>
+        <w:t>to</w:t>
+      </w:r>
+      <w:r>
+        <w:rPr>
+          <w:rFonts w:ascii="Calibri" w:hAnsi="Calibri" w:cs="Calibri"/>
+          <w:sz w:val="20"/>
+          <w:szCs w:val="20"/>
+        </w:rPr>
+        <w:t>-</w:t>
+      </w:r>
+      <w:r>
+        <w:rPr>
+          <w:rFonts w:ascii="Calibri" w:hAnsi="Calibri" w:cs="Calibri"/>
+          <w:sz w:val="20"/>
+          <w:szCs w:val="20"/>
+        </w:rPr>
+        <w:t>income ratio (</w:t>
+      </w:r>
+      <w:r>
+        <w:rPr>
+          <w:rFonts w:ascii="Calibri" w:hAnsi="Calibri" w:cs="Calibri"/>
+          <w:sz w:val="20"/>
+          <w:szCs w:val="20"/>
+        </w:rPr>
+        <w:t>12 month purchase history</w:t>
+      </w:r>
+      <w:r>
+        <w:rPr>
+          <w:rFonts w:ascii="Calibri" w:hAnsi="Calibri" w:cs="Calibri"/>
+          <w:sz w:val="20"/>
+          <w:szCs w:val="20"/>
+        </w:rPr>
+        <w:t xml:space="preserve"> divided by the </w:t>
+      </w:r>
+      <w:r>
+        <w:rPr>
+          <w:rFonts w:ascii="Calibri" w:hAnsi="Calibri" w:cs="Calibri"/>
+          <w:sz w:val="20"/>
+          <w:szCs w:val="20"/>
+        </w:rPr>
+        <w:t>annual incom</w:t>
+      </w:r>
+      <w:r>
+        <w:rPr>
+          <w:rFonts w:ascii="Calibri" w:hAnsi="Calibri" w:cs="Calibri"/>
+          <w:sz w:val="20"/>
+          <w:szCs w:val="20"/>
+        </w:rPr>
+        <w:t>e).</w:t>
+      </w:r>
+    </w:p>
+    <w:p>
+      <w:pPr>
+        <w:pStyle w:val="ListParagraph"/>
+        <w:numPr>
+          <w:ilvl w:val="1"/>
+          <w:numId w:val="4"/>
+        </w:numPr>
+        <w:rPr>
+          <w:rFonts w:ascii="Calibri" w:hAnsi="Calibri" w:cs="Calibri"/>
+          <w:sz w:val="20"/>
+          <w:szCs w:val="20"/>
+        </w:rPr>
+      </w:pPr>
+      <w:r>
+        <w:rPr>
+          <w:rFonts w:ascii="Calibri" w:hAnsi="Calibri" w:cs="Calibri"/>
+          <w:sz w:val="20"/>
+          <w:szCs w:val="20"/>
+        </w:rPr>
+        <w:t xml:space="preserve">High spend-to-income ratio is an attribute of </w:t>
+      </w:r>
+      <w:r>
+        <w:rPr>
+          <w:rFonts w:ascii="Calibri" w:hAnsi="Calibri" w:cs="Calibri"/>
+          <w:sz w:val="20"/>
+          <w:szCs w:val="20"/>
+        </w:rPr>
+        <w:t>targets</w:t>
+      </w:r>
+      <w:r>
+        <w:rPr>
+          <w:rFonts w:ascii="Calibri" w:hAnsi="Calibri" w:cs="Calibri"/>
+          <w:sz w:val="20"/>
+          <w:szCs w:val="20"/>
+        </w:rPr>
+        <w:t xml:space="preserve"> that would be unlikely to</w:t>
+      </w:r>
+      <w:r>
+        <w:rPr>
+          <w:rFonts w:ascii="Calibri" w:hAnsi="Calibri" w:cs="Calibri"/>
+          <w:sz w:val="20"/>
+          <w:szCs w:val="20"/>
+        </w:rPr>
+        <w:t xml:space="preserve"> notice irregular spending. </w:t>
+      </w:r>
+    </w:p>
+    <w:p>
+      <w:pPr>
+        <w:pStyle w:val="ListParagraph"/>
+        <w:numPr>
+          <w:ilvl w:val="0"/>
+          <w:numId w:val="4"/>
+        </w:numPr>
+        <w:rPr>
+          <w:rFonts w:ascii="Calibri" w:hAnsi="Calibri" w:cs="Calibri"/>
+          <w:sz w:val="20"/>
+          <w:szCs w:val="20"/>
+        </w:rPr>
+      </w:pPr>
+      <w:r>
+        <w:rPr>
+          <w:rFonts w:ascii="Calibri" w:hAnsi="Calibri" w:cs="Calibri"/>
+          <w:sz w:val="20"/>
+          <w:szCs w:val="20"/>
+        </w:rPr>
+        <w:t>Credit Card Expiration</w:t>
+      </w:r>
+      <w:r>
+        <w:rPr>
+          <w:rFonts w:ascii="Calibri" w:hAnsi="Calibri" w:cs="Calibri"/>
+          <w:sz w:val="20"/>
+          <w:szCs w:val="20"/>
+        </w:rPr>
+        <w:t xml:space="preserve"> date</w:t>
+      </w:r>
+      <w:r>
+        <w:rPr>
+          <w:rFonts w:ascii="Calibri" w:hAnsi="Calibri" w:cs="Calibri"/>
+          <w:sz w:val="20"/>
+          <w:szCs w:val="20"/>
+        </w:rPr>
+        <w:t>.</w:t>
+      </w:r>
+    </w:p>
+    <w:p>
+      <w:pPr>
+        <w:pStyle w:val="ListParagraph"/>
+        <w:numPr>
+          <w:ilvl w:val="1"/>
+          <w:numId w:val="4"/>
+        </w:numPr>
+        <w:rPr>
+          <w:rFonts w:ascii="Calibri" w:hAnsi="Calibri" w:cs="Calibri"/>
+          <w:sz w:val="20"/>
+          <w:szCs w:val="20"/>
+        </w:rPr>
+      </w:pPr>
+      <w:r>
+        <w:rPr>
+          <w:rFonts w:ascii="Calibri" w:hAnsi="Calibri" w:cs="Calibri"/>
+          <w:sz w:val="20"/>
+          <w:szCs w:val="20"/>
+        </w:rPr>
+        <w:t xml:space="preserve">Only targets with valid credit cards </w:t>
+      </w:r>
+      <w:r>
+        <w:rPr>
+          <w:rFonts w:ascii="Calibri" w:hAnsi="Calibri" w:cs="Calibri"/>
+          <w:sz w:val="20"/>
+          <w:szCs w:val="20"/>
+        </w:rPr>
+        <w:t>will be considered.</w:t>
+      </w:r>
+    </w:p>
+    <w:p>
+      <w:pPr>
+        <w:pStyle w:val="ListParagraph"/>
+        <w:numPr>
+          <w:ilvl w:val="0"/>
+          <w:numId w:val="4"/>
+        </w:numPr>
+        <w:rPr>
+          <w:rFonts w:ascii="Calibri" w:hAnsi="Calibri" w:cs="Calibri"/>
+          <w:sz w:val="20"/>
+          <w:szCs w:val="20"/>
+        </w:rPr>
+      </w:pPr>
+      <w:r>
+        <w:rPr>
+          <w:rFonts w:ascii="Calibri" w:hAnsi="Calibri" w:cs="Calibri"/>
+          <w:sz w:val="20"/>
+          <w:szCs w:val="20"/>
+        </w:rPr>
+        <w:t>Travel frequency.</w:t>
+      </w:r>
+    </w:p>
+    <w:p>
+      <w:pPr>
+        <w:pStyle w:val="ListParagraph"/>
+        <w:numPr>
+          <w:ilvl w:val="1"/>
+          <w:numId w:val="4"/>
+        </w:numPr>
+        <w:rPr>
+          <w:rFonts w:ascii="Calibri" w:hAnsi="Calibri" w:cs="Calibri"/>
+          <w:sz w:val="20"/>
+          <w:szCs w:val="20"/>
+        </w:rPr>
+      </w:pPr>
+      <w:r>
+        <w:rPr>
+          <w:rFonts w:ascii="Calibri" w:hAnsi="Calibri" w:cs="Calibri"/>
+          <w:sz w:val="20"/>
+          <w:szCs w:val="20"/>
+        </w:rPr>
+        <w:t>Targets that frequently travel will not receive fraudulent spending alerts from their credit card provider</w:t>
+      </w:r>
+      <w:r>
+        <w:rPr>
+          <w:rFonts w:ascii="Calibri" w:hAnsi="Calibri" w:cs="Calibri"/>
+          <w:sz w:val="20"/>
+          <w:szCs w:val="20"/>
+        </w:rPr>
+        <w:t>.</w:t>
+      </w:r>
+    </w:p>
+    <w:p>
+      <w:pPr>
+        <w:pStyle w:val="ListParagraph"/>
+        <w:numPr>
+          <w:ilvl w:val="0"/>
+          <w:numId w:val="4"/>
+        </w:numPr>
+        <w:rPr>
+          <w:rFonts w:ascii="Calibri" w:hAnsi="Calibri" w:cs="Calibri"/>
+          <w:sz w:val="20"/>
+          <w:szCs w:val="20"/>
+        </w:rPr>
+      </w:pPr>
+      <w:r>
+        <w:rPr>
+          <w:rFonts w:ascii="Calibri" w:hAnsi="Calibri" w:cs="Calibri"/>
+          <w:sz w:val="20"/>
+          <w:szCs w:val="20"/>
+        </w:rPr>
+        <w:t>Active account status.</w:t>
+      </w:r>
+    </w:p>
+    <w:p>
+      <w:pPr>
+        <w:pStyle w:val="ListParagraph"/>
+        <w:numPr>
+          <w:ilvl w:val="1"/>
+          <w:numId w:val="4"/>
+        </w:numPr>
+        <w:rPr>
+          <w:rFonts w:ascii="Calibri" w:hAnsi="Calibri" w:cs="Calibri"/>
+          <w:sz w:val="20"/>
+          <w:szCs w:val="20"/>
+        </w:rPr>
+      </w:pPr>
+      <w:r>
+        <w:rPr>
+          <w:rFonts w:ascii="Calibri" w:hAnsi="Calibri" w:cs="Calibri"/>
+          <w:sz w:val="20"/>
+          <w:szCs w:val="20"/>
+        </w:rPr>
+        <w:t xml:space="preserve">Targets with active accounts </w:t>
+      </w:r>
+      <w:r>
+        <w:rPr>
+          <w:rFonts w:ascii="Calibri" w:hAnsi="Calibri" w:cs="Calibri"/>
+          <w:sz w:val="20"/>
+          <w:szCs w:val="20"/>
+        </w:rPr>
+        <w:t>are less likely to identify spending on the platform as fraudulent.</w:t>
+      </w:r>
+    </w:p>
+    <w:p>
+      <w:pPr>
+        <w:rPr>
+          <w:rFonts w:ascii="Calibri" w:hAnsi="Calibri" w:cs="Calibri"/>
+          <w:sz w:val="20"/>
+          <w:szCs w:val="20"/>
+        </w:rPr>
+      </w:pPr>
+      <w:r>
+        <w:rPr>
+          <w:rFonts w:ascii="Calibri" w:hAnsi="Calibri" w:cs="Calibri"/>
+          <w:sz w:val="20"/>
+          <w:szCs w:val="20"/>
+        </w:rPr>
+        <w:t xml:space="preserve">The </w:t>
+      </w:r>
+      <w:r>
+        <w:rPr>
+          <w:rFonts w:ascii="Calibri" w:hAnsi="Calibri" w:cs="Calibri"/>
+          <w:sz w:val="20"/>
+          <w:szCs w:val="20"/>
+        </w:rPr>
+        <w:t>target criteria</w:t>
+      </w:r>
+      <w:r>
+        <w:rPr>
+          <w:rFonts w:ascii="Calibri" w:hAnsi="Calibri" w:cs="Calibri"/>
+          <w:sz w:val="20"/>
+          <w:szCs w:val="20"/>
+        </w:rPr>
+        <w:t>,</w:t>
+      </w:r>
+      <w:r>
+        <w:rPr>
+          <w:rFonts w:ascii="Calibri" w:hAnsi="Calibri" w:cs="Calibri"/>
+          <w:sz w:val="20"/>
+          <w:szCs w:val="20"/>
+        </w:rPr>
+        <w:t xml:space="preserve"> listed above</w:t>
+      </w:r>
+      <w:r>
+        <w:rPr>
+          <w:rFonts w:ascii="Calibri" w:hAnsi="Calibri" w:cs="Calibri"/>
+          <w:sz w:val="20"/>
+          <w:szCs w:val="20"/>
+        </w:rPr>
+        <w:t>,</w:t>
+      </w:r>
+      <w:r>
+        <w:rPr>
+          <w:rFonts w:ascii="Calibri" w:hAnsi="Calibri" w:cs="Calibri"/>
+          <w:sz w:val="20"/>
+          <w:szCs w:val="20"/>
+        </w:rPr>
+        <w:t xml:space="preserve"> neglects some common factors for identity theft and scams. </w:t>
+      </w:r>
+      <w:r>
+        <w:rPr>
+          <w:rFonts w:ascii="Calibri" w:hAnsi="Calibri" w:cs="Calibri"/>
+          <w:sz w:val="20"/>
+          <w:szCs w:val="20"/>
+        </w:rPr>
+        <w:t>Factors such as age</w:t>
+      </w:r>
+      <w:r>
+        <w:rPr>
+          <w:rFonts w:ascii="Calibri" w:hAnsi="Calibri" w:cs="Calibri"/>
+          <w:sz w:val="20"/>
+          <w:szCs w:val="20"/>
+        </w:rPr>
+        <w:t xml:space="preserve"> and </w:t>
+      </w:r>
+      <w:r>
+        <w:rPr>
+          <w:rFonts w:ascii="Calibri" w:hAnsi="Calibri" w:cs="Calibri"/>
+          <w:sz w:val="20"/>
+          <w:szCs w:val="20"/>
+        </w:rPr>
+        <w:t xml:space="preserve">income weren’t directly considered, as they are </w:t>
+      </w:r>
+      <w:r>
+        <w:rPr>
+          <w:rFonts w:ascii="Calibri" w:hAnsi="Calibri" w:cs="Calibri"/>
+          <w:sz w:val="20"/>
+          <w:szCs w:val="20"/>
+        </w:rPr>
+        <w:t xml:space="preserve">secondary to the factors </w:t>
+      </w:r>
+      <w:r>
+        <w:rPr>
+          <w:rFonts w:ascii="Calibri" w:hAnsi="Calibri" w:cs="Calibri"/>
+          <w:sz w:val="20"/>
+          <w:szCs w:val="20"/>
+        </w:rPr>
+        <w:t xml:space="preserve">above. </w:t>
+      </w:r>
+    </w:p>
+    <w:p>
+      <w:pPr>
         <w:pStyle w:val="Heading1"/>
         <w:rPr>
           <w:rFonts w:ascii="Calibri" w:hAnsi="Calibri" w:cs="Calibri"/>
@@ -371,6 +808,74 @@
         </w:rPr>
         <w:t>Include any supplementary materials such as raw data, detailed calculations, or code snippets referenced in the paper. Ensure these materials are properly labeled and easy to navigate.</w:t>
       </w:r>
+    </w:p>
+    <w:p>
+      <w:pPr>
+        <w:pStyle w:val="Heading1"/>
+        <w:rPr>
+          <w:rFonts w:ascii="Calibri" w:hAnsi="Calibri" w:cs="Calibri"/>
+          <w:sz w:val="24"/>
+          <w:szCs w:val="24"/>
+        </w:rPr>
+      </w:pPr>
+      <w:r>
+        <w:rPr>
+          <w:rFonts w:ascii="Calibri" w:hAnsi="Calibri" w:cs="Calibri"/>
+          <w:sz w:val="24"/>
+          <w:szCs w:val="24"/>
+        </w:rPr>
+        <w:lastRenderedPageBreak/>
+        <w:t>Sources</w:t>
+      </w:r>
+    </w:p>
+    <w:p>
+      <w:pPr>
+        <w:rPr>
+          <w:rFonts w:ascii="Calibri" w:hAnsi="Calibri" w:cs="Calibri"/>
+          <w:sz w:val="20"/>
+          <w:szCs w:val="20"/>
+        </w:rPr>
+      </w:pPr>
+      <w:hyperlink r:id="rId6" w:history="1">
+        <w:r>
+          <w:rPr>
+            <w:rStyle w:val="Hyperlink"/>
+            <w:rFonts w:ascii="Calibri" w:hAnsi="Calibri" w:cs="Calibri"/>
+            <w:sz w:val="20"/>
+            <w:szCs w:val="20"/>
+          </w:rPr>
+          <w:t>https://www.newsnationnow.com/business/your-money/american-credit-card-debt/</w:t>
+        </w:r>
+      </w:hyperlink>
+    </w:p>
+    <w:p>
+      <w:pPr>
+        <w:rPr>
+          <w:rFonts w:ascii="Calibri" w:hAnsi="Calibri" w:cs="Calibri"/>
+          <w:sz w:val="20"/>
+          <w:szCs w:val="20"/>
+        </w:rPr>
+      </w:pPr>
+      <w:hyperlink r:id="rId7" w:history="1">
+        <w:r>
+          <w:rPr>
+            <w:rStyle w:val="Hyperlink"/>
+            <w:rFonts w:ascii="Calibri" w:hAnsi="Calibri" w:cs="Calibri"/>
+            <w:sz w:val="20"/>
+            <w:szCs w:val="20"/>
+          </w:rPr>
+          <w:t>https://www.ftc.gov/news-events/data-visualizations/data-spotlight/2022/12/who-experiences-scams-story-all-ages</w:t>
+        </w:r>
+      </w:hyperlink>
+    </w:p>
+    <w:p>
+      <w:pPr>
+        <w:rPr>
+          <w:rFonts w:ascii="Calibri" w:hAnsi="Calibri" w:cs="Calibri"/>
+          <w:sz w:val="20"/>
+          <w:szCs w:val="20"/>
+        </w:rPr>
+      </w:pPr>
     </w:p>
     <w:sectPr>
       <w:pgSz w:w="12240" w:h="15840"/>
@@ -739,7 +1244,7 @@
         <w:rFonts w:hint="default"/>
       </w:rPr>
     </w:lvl>
-    <w:lvl w:ilvl="1" w:tplc="04090019" w:tentative="1">
+    <w:lvl w:ilvl="1" w:tplc="04090019">
       <w:start w:val="1"/>
       <w:numFmt w:val="lowerLetter"/>
       <w:lvlText w:val="%2."/>
@@ -1429,6 +1934,7 @@
   <w:style w:type="character" w:default="1" w:styleId="DefaultParagraphFont">
     <w:name w:val="Default Paragraph Font"/>
     <w:uiPriority w:val="1"/>
+    <w:semiHidden/>
     <w:unhideWhenUsed/>
   </w:style>
   <w:style w:type="table" w:default="1" w:styleId="TableNormal">
@@ -1739,6 +2245,29 @@
       <w:smallCaps/>
       <w:color w:val="0F4761" w:themeColor="accent1" w:themeShade="BF"/>
       <w:spacing w:val="5"/>
+    </w:rPr>
+  </w:style>
+  <w:style w:type="character" w:styleId="Hyperlink">
+    <w:name w:val="Hyperlink"/>
+    <w:basedOn w:val="DefaultParagraphFont"/>
+    <w:uiPriority w:val="99"/>
+    <w:unhideWhenUsed/>
+    <w:rsid w:val="000909F7"/>
+    <w:rPr>
+      <w:color w:val="467886" w:themeColor="hyperlink"/>
+      <w:u w:val="single"/>
+    </w:rPr>
+  </w:style>
+  <w:style w:type="character" w:styleId="UnresolvedMention">
+    <w:name w:val="Unresolved Mention"/>
+    <w:basedOn w:val="DefaultParagraphFont"/>
+    <w:uiPriority w:val="99"/>
+    <w:semiHidden/>
+    <w:unhideWhenUsed/>
+    <w:rsid w:val="000909F7"/>
+    <w:rPr>
+      <w:color w:val="605E5C"/>
+      <w:shd w:val="clear" w:color="auto" w:fill="E1DFDD"/>
     </w:rPr>
   </w:style>
 </w:styles>
@@ -2057,4 +2586,16 @@
     </a:ext>
   </a:extLst>
 </a:theme>
+</file>
+
+<file path=customXml/item1.xml><?xml version="1.0" encoding="utf-8"?>
+<b:Sources xmlns:b="http://schemas.openxmlformats.org/officeDocument/2006/bibliography" xmlns="http://schemas.openxmlformats.org/officeDocument/2006/bibliography" SelectedStyle="\APASixthEditionOfficeOnline.xsl" StyleName="APA" Version="6"/>
+</file>
+
+<file path=customXml/itemProps1.xml><?xml version="1.0" encoding="utf-8"?>
+<ds:datastoreItem xmlns:ds="http://schemas.openxmlformats.org/officeDocument/2006/customXml" ds:itemID="{0791D00B-B0AB-4F9E-9D96-C84AC8F87996}">
+  <ds:schemaRefs>
+    <ds:schemaRef ds:uri="http://schemas.openxmlformats.org/officeDocument/2006/bibliography"/>
+  </ds:schemaRefs>
+</ds:datastoreItem>
 </file>
</xml_diff>

<commit_message>
Cleaning up report and adding pdf
</commit_message>
<xml_diff>
--- a/Data_Analysis_Project_1/Data Analysis Report.docx
+++ b/Data_Analysis_Project_1/Data Analysis Report.docx
@@ -1035,18 +1035,16 @@
           <w:sz w:val="20"/>
           <w:szCs w:val="20"/>
         </w:rPr>
-        <w:t xml:space="preserve">, and </w:t>
-      </w:r>
-      <w:proofErr w:type="gramStart"/>
-      <w:r>
-        <w:rPr>
-          <w:rFonts w:ascii="Calibri" w:hAnsi="Calibri" w:cs="Calibri"/>
-          <w:sz w:val="20"/>
-          <w:szCs w:val="20"/>
-        </w:rPr>
-        <w:t>other</w:t>
-      </w:r>
-      <w:proofErr w:type="gramEnd"/>
+        <w:t>, and other</w:t>
+      </w:r>
+      <w:r>
+        <w:rPr>
+          <w:rFonts w:ascii="Calibri" w:hAnsi="Calibri" w:cs="Calibri"/>
+          <w:sz w:val="20"/>
+          <w:szCs w:val="20"/>
+        </w:rPr>
+        <w:t>s</w:t>
+      </w:r>
       <w:r>
         <w:rPr>
           <w:rFonts w:ascii="Calibri" w:hAnsi="Calibri" w:cs="Calibri"/>
@@ -1343,7 +1341,6 @@
     </w:p>
     <w:p>
       <w:pPr>
-        <w:ind w:firstLine="360"/>
         <w:rPr>
           <w:rFonts w:ascii="Calibri" w:hAnsi="Calibri" w:cs="Calibri"/>
           <w:sz w:val="20"/>
@@ -1391,6 +1388,7 @@
       <w:r>
         <w:rPr>
           <w:rFonts w:ascii="Calibri" w:hAnsi="Calibri" w:cs="Calibri"/>
+          <w:noProof/>
           <w:sz w:val="20"/>
           <w:szCs w:val="20"/>
         </w:rPr>
@@ -1468,6 +1466,7 @@
     </w:p>
     <w:p>
       <w:pPr>
+        <w:ind w:firstLine="720"/>
         <w:rPr>
           <w:rFonts w:ascii="Calibri" w:hAnsi="Calibri" w:cs="Calibri"/>
           <w:sz w:val="20"/>
@@ -1556,6 +1555,7 @@
           <w:rFonts w:ascii="Calibri" w:hAnsi="Calibri" w:cs="Calibri"/>
           <w:b/>
           <w:bCs/>
+          <w:noProof/>
           <w:sz w:val="20"/>
           <w:szCs w:val="20"/>
           <w:u w:val="single"/>
@@ -1626,7 +1626,6 @@
     </w:p>
     <w:p>
       <w:pPr>
-        <w:ind w:firstLine="360"/>
         <w:rPr>
           <w:rFonts w:ascii="Calibri" w:eastAsiaTheme="majorEastAsia" w:hAnsi="Calibri" w:cs="Calibri"/>
           <w:b/>
@@ -1650,6 +1649,18 @@
         <w:lastRenderedPageBreak/>
         <w:t>Step 2</w:t>
       </w:r>
+      <w:r>
+        <w:rPr>
+          <w:rFonts w:ascii="Calibri" w:eastAsiaTheme="majorEastAsia" w:hAnsi="Calibri" w:cs="Calibri"/>
+          <w:b/>
+          <w:bCs/>
+          <w:color w:val="0F4761" w:themeColor="accent1" w:themeShade="BF"/>
+          <w:sz w:val="20"/>
+          <w:szCs w:val="20"/>
+          <w:u w:val="single"/>
+        </w:rPr>
+        <w:t>:</w:t>
+      </w:r>
     </w:p>
     <w:p>
       <w:pPr>
@@ -1669,6 +1680,7 @@
           <w:rFonts w:ascii="Calibri" w:eastAsiaTheme="majorEastAsia" w:hAnsi="Calibri" w:cs="Calibri"/>
           <w:b/>
           <w:bCs/>
+          <w:noProof/>
           <w:color w:val="0F4761" w:themeColor="accent1" w:themeShade="BF"/>
           <w:sz w:val="20"/>
           <w:szCs w:val="20"/>
@@ -2049,6 +2061,7 @@
       <w:r>
         <w:rPr>
           <w:rFonts w:ascii="Calibri" w:eastAsiaTheme="majorEastAsia" w:hAnsi="Calibri" w:cs="Calibri"/>
+          <w:noProof/>
           <w:color w:val="0F4761" w:themeColor="accent1" w:themeShade="BF"/>
           <w:sz w:val="20"/>
           <w:szCs w:val="20"/>
@@ -2273,15 +2286,6 @@
       <w:r>
         <w:rPr>
           <w:rFonts w:ascii="Calibri" w:eastAsiaTheme="majorEastAsia" w:hAnsi="Calibri" w:cs="Calibri"/>
-          <w:color w:val="0F4761" w:themeColor="accent1" w:themeShade="BF"/>
-          <w:sz w:val="20"/>
-          <w:szCs w:val="20"/>
-        </w:rPr>
-        <w:tab/>
-      </w:r>
-      <w:r>
-        <w:rPr>
-          <w:rFonts w:ascii="Calibri" w:eastAsiaTheme="majorEastAsia" w:hAnsi="Calibri" w:cs="Calibri"/>
           <w:b/>
           <w:bCs/>
           <w:color w:val="0F4761" w:themeColor="accent1" w:themeShade="BF"/>
@@ -2305,6 +2309,7 @@
       <w:r>
         <w:rPr>
           <w:rFonts w:ascii="Calibri" w:eastAsiaTheme="majorEastAsia" w:hAnsi="Calibri" w:cs="Calibri"/>
+          <w:noProof/>
           <w:color w:val="0F4761" w:themeColor="accent1" w:themeShade="BF"/>
           <w:sz w:val="20"/>
           <w:szCs w:val="20"/>
@@ -2460,6 +2465,7 @@
           <w:rFonts w:ascii="Calibri" w:eastAsiaTheme="majorEastAsia" w:hAnsi="Calibri" w:cs="Calibri"/>
           <w:b/>
           <w:bCs/>
+          <w:noProof/>
           <w:color w:val="0F4761" w:themeColor="accent1" w:themeShade="BF"/>
           <w:sz w:val="20"/>
           <w:szCs w:val="20"/>
@@ -2530,7 +2536,6 @@
     </w:p>
     <w:p>
       <w:pPr>
-        <w:ind w:firstLine="720"/>
         <w:rPr>
           <w:rFonts w:ascii="Calibri" w:eastAsiaTheme="majorEastAsia" w:hAnsi="Calibri" w:cs="Calibri"/>
           <w:b/>
@@ -2771,6 +2776,7 @@
       <w:r>
         <w:rPr>
           <w:rFonts w:ascii="Calibri" w:eastAsiaTheme="majorEastAsia" w:hAnsi="Calibri" w:cs="Calibri"/>
+          <w:noProof/>
           <w:color w:val="0F4761" w:themeColor="accent1" w:themeShade="BF"/>
           <w:sz w:val="20"/>
           <w:szCs w:val="20"/>
@@ -2952,6 +2958,7 @@
       <w:r>
         <w:rPr>
           <w:rFonts w:ascii="Calibri" w:eastAsiaTheme="majorEastAsia" w:hAnsi="Calibri" w:cs="Calibri"/>
+          <w:noProof/>
           <w:color w:val="0F4761" w:themeColor="accent1" w:themeShade="BF"/>
           <w:sz w:val="20"/>
           <w:szCs w:val="20"/>
@@ -3103,15 +3110,6 @@
       <w:r>
         <w:rPr>
           <w:rFonts w:ascii="Calibri" w:eastAsiaTheme="majorEastAsia" w:hAnsi="Calibri" w:cs="Calibri"/>
-          <w:color w:val="0F4761" w:themeColor="accent1" w:themeShade="BF"/>
-          <w:sz w:val="20"/>
-          <w:szCs w:val="20"/>
-        </w:rPr>
-        <w:tab/>
-      </w:r>
-      <w:r>
-        <w:rPr>
-          <w:rFonts w:ascii="Calibri" w:eastAsiaTheme="majorEastAsia" w:hAnsi="Calibri" w:cs="Calibri"/>
           <w:b/>
           <w:bCs/>
           <w:color w:val="0F4761" w:themeColor="accent1" w:themeShade="BF"/>
@@ -3124,6 +3122,7 @@
     </w:p>
     <w:p>
       <w:pPr>
+        <w:ind w:firstLine="720"/>
         <w:rPr>
           <w:rFonts w:ascii="Calibri" w:eastAsiaTheme="majorEastAsia" w:hAnsi="Calibri" w:cs="Calibri"/>
           <w:color w:val="0F4761" w:themeColor="accent1" w:themeShade="BF"/>
@@ -3184,16 +3183,6 @@
       <w:r>
         <w:rPr>
           <w:rFonts w:ascii="Calibri" w:eastAsiaTheme="majorEastAsia" w:hAnsi="Calibri" w:cs="Calibri"/>
-          <w:color w:val="0F4761" w:themeColor="accent1" w:themeShade="BF"/>
-          <w:sz w:val="20"/>
-          <w:szCs w:val="20"/>
-        </w:rPr>
-        <w:lastRenderedPageBreak/>
-        <w:tab/>
-      </w:r>
-      <w:r>
-        <w:rPr>
-          <w:rFonts w:ascii="Calibri" w:eastAsiaTheme="majorEastAsia" w:hAnsi="Calibri" w:cs="Calibri"/>
           <w:b/>
           <w:bCs/>
           <w:color w:val="0F4761" w:themeColor="accent1" w:themeShade="BF"/>
@@ -3201,6 +3190,7 @@
           <w:szCs w:val="20"/>
           <w:u w:val="single"/>
         </w:rPr>
+        <w:lastRenderedPageBreak/>
         <w:t>Step 6:</w:t>
       </w:r>
     </w:p>
@@ -3326,6 +3316,7 @@
           <w:rFonts w:ascii="Calibri" w:eastAsiaTheme="majorEastAsia" w:hAnsi="Calibri" w:cs="Calibri"/>
           <w:b/>
           <w:bCs/>
+          <w:noProof/>
           <w:color w:val="0F4761" w:themeColor="accent1" w:themeShade="BF"/>
           <w:sz w:val="20"/>
           <w:szCs w:val="20"/>
@@ -3415,7 +3406,6 @@
           <w:szCs w:val="20"/>
           <w:u w:val="single"/>
         </w:rPr>
-        <w:tab/>
         <w:t>Step 7:</w:t>
       </w:r>
     </w:p>
@@ -3508,6 +3498,7 @@
           <w:rFonts w:ascii="Calibri" w:eastAsiaTheme="majorEastAsia" w:hAnsi="Calibri" w:cs="Calibri"/>
           <w:b/>
           <w:bCs/>
+          <w:noProof/>
           <w:color w:val="0F4761" w:themeColor="accent1" w:themeShade="BF"/>
           <w:sz w:val="20"/>
           <w:szCs w:val="20"/>
@@ -3711,6 +3702,7 @@
       <w:r>
         <w:rPr>
           <w:rFonts w:ascii="Calibri" w:eastAsiaTheme="majorEastAsia" w:hAnsi="Calibri" w:cs="Calibri"/>
+          <w:noProof/>
           <w:color w:val="0F4761" w:themeColor="accent1" w:themeShade="BF"/>
           <w:sz w:val="20"/>
           <w:szCs w:val="20"/>
@@ -3833,15 +3825,6 @@
       <w:r>
         <w:rPr>
           <w:rFonts w:ascii="Calibri" w:eastAsiaTheme="majorEastAsia" w:hAnsi="Calibri" w:cs="Calibri"/>
-          <w:color w:val="0F4761" w:themeColor="accent1" w:themeShade="BF"/>
-          <w:sz w:val="20"/>
-          <w:szCs w:val="20"/>
-        </w:rPr>
-        <w:tab/>
-      </w:r>
-      <w:r>
-        <w:rPr>
-          <w:rFonts w:ascii="Calibri" w:eastAsiaTheme="majorEastAsia" w:hAnsi="Calibri" w:cs="Calibri"/>
           <w:b/>
           <w:bCs/>
           <w:color w:val="0F4761" w:themeColor="accent1" w:themeShade="BF"/>
@@ -3854,6 +3837,7 @@
     </w:p>
     <w:p>
       <w:pPr>
+        <w:ind w:firstLine="720"/>
         <w:rPr>
           <w:rFonts w:ascii="Calibri" w:eastAsiaTheme="majorEastAsia" w:hAnsi="Calibri" w:cs="Calibri"/>
           <w:b/>
@@ -3871,34 +3855,7 @@
           <w:sz w:val="20"/>
           <w:szCs w:val="20"/>
         </w:rPr>
-        <w:t xml:space="preserve">The result of this query can be found in Table </w:t>
-      </w:r>
-      <w:r>
-        <w:rPr>
-          <w:rFonts w:ascii="Calibri" w:eastAsiaTheme="majorEastAsia" w:hAnsi="Calibri" w:cs="Calibri"/>
-          <w:color w:val="0F4761" w:themeColor="accent1" w:themeShade="BF"/>
-          <w:sz w:val="20"/>
-          <w:szCs w:val="20"/>
-        </w:rPr>
-        <w:t>2</w:t>
-      </w:r>
-      <w:r>
-        <w:rPr>
-          <w:rFonts w:ascii="Calibri" w:eastAsiaTheme="majorEastAsia" w:hAnsi="Calibri" w:cs="Calibri"/>
-          <w:color w:val="0F4761" w:themeColor="accent1" w:themeShade="BF"/>
-          <w:sz w:val="20"/>
-          <w:szCs w:val="20"/>
-        </w:rPr>
-        <w:t xml:space="preserve"> of the Appendix</w:t>
-      </w:r>
-      <w:r>
-        <w:rPr>
-          <w:rFonts w:ascii="Calibri" w:eastAsiaTheme="majorEastAsia" w:hAnsi="Calibri" w:cs="Calibri"/>
-          <w:color w:val="0F4761" w:themeColor="accent1" w:themeShade="BF"/>
-          <w:sz w:val="20"/>
-          <w:szCs w:val="20"/>
-        </w:rPr>
-        <w:t>.</w:t>
+        <w:t>The result of this query can be found in Table 2 of the Appendix.</w:t>
       </w:r>
     </w:p>
     <w:p>
@@ -13388,6 +13345,7 @@
   <w:style w:type="character" w:default="1" w:styleId="DefaultParagraphFont">
     <w:name w:val="Default Paragraph Font"/>
     <w:uiPriority w:val="1"/>
+    <w:semiHidden/>
     <w:unhideWhenUsed/>
   </w:style>
   <w:style w:type="table" w:default="1" w:styleId="TableNormal">

</xml_diff>